<commit_message>
modif cahier de bord
</commit_message>
<xml_diff>
--- a/Commun/Cahier_de_bord_TP_BE_MAZARGUIL_QIN.docx
+++ b/Commun/Cahier_de_bord_TP_BE_MAZARGUIL_QIN.docx
@@ -880,15 +880,13 @@
     <w:p/>
     <w:p>
       <w:r>
-        <w:t>TP de base</w:t>
-      </w:r>
-      <w:proofErr w:type="gramStart"/>
-      <w:r>
-        <w:t> :Faire</w:t>
-      </w:r>
-      <w:proofErr w:type="gramEnd"/>
-      <w:r>
-        <w:t xml:space="preserve"> marcher les 2 capteurs :</w:t>
+        <w:t>TP de base :</w:t>
+      </w:r>
+      <w:r>
+        <w:t xml:space="preserve"> </w:t>
+      </w:r>
+      <w:r>
+        <w:t>Faire marcher les 2 capteurs :</w:t>
       </w:r>
     </w:p>
     <w:p>

</xml_diff>

<commit_message>
cahier de bord ce qu'on doit faire
</commit_message>
<xml_diff>
--- a/Commun/Cahier_de_bord_TP_BE_MAZARGUIL_QIN.docx
+++ b/Commun/Cahier_de_bord_TP_BE_MAZARGUIL_QIN.docx
@@ -917,6 +917,69 @@
         <w:t>)</w:t>
       </w:r>
     </w:p>
+    <w:p/>
+    <w:p>
+      <w:r>
+        <w:t xml:space="preserve">On a </w:t>
+      </w:r>
+      <w:proofErr w:type="spellStart"/>
+      <w:r>
+        <w:t>reussi</w:t>
+      </w:r>
+      <w:proofErr w:type="spellEnd"/>
+      <w:r>
+        <w:t xml:space="preserve"> </w:t>
+      </w:r>
+      <w:proofErr w:type="spellStart"/>
+      <w:proofErr w:type="gramStart"/>
+      <w:r>
+        <w:t>a</w:t>
+      </w:r>
+      <w:proofErr w:type="spellEnd"/>
+      <w:proofErr w:type="gramEnd"/>
+      <w:r>
+        <w:t xml:space="preserve"> faire marcher le </w:t>
+      </w:r>
+      <w:proofErr w:type="spellStart"/>
+      <w:r>
+        <w:t>gyroscpope</w:t>
+      </w:r>
+      <w:proofErr w:type="spellEnd"/>
+    </w:p>
+    <w:p/>
+    <w:p/>
+    <w:p>
+      <w:r>
+        <w:t>On doit faire marcher l’</w:t>
+      </w:r>
+      <w:proofErr w:type="spellStart"/>
+      <w:r>
+        <w:t>accélerometre</w:t>
+      </w:r>
+      <w:proofErr w:type="spellEnd"/>
+    </w:p>
+    <w:p>
+      <w:r>
+        <w:t xml:space="preserve">On doit afficher </w:t>
+      </w:r>
+      <w:proofErr w:type="gramStart"/>
+      <w:r>
+        <w:t>les donn</w:t>
+      </w:r>
+      <w:r>
+        <w:t>ée</w:t>
+      </w:r>
+      <w:proofErr w:type="gramEnd"/>
+      <w:r>
+        <w:t xml:space="preserve"> sur le monitor </w:t>
+      </w:r>
+      <w:proofErr w:type="spellStart"/>
+      <w:r>
+        <w:t>arduino</w:t>
+      </w:r>
+      <w:proofErr w:type="spellEnd"/>
+    </w:p>
+    <w:p/>
     <w:sectPr>
       <w:pgSz w:w="11909" w:h="16834"/>
       <w:pgMar w:top="1440" w:right="1440" w:bottom="1440" w:left="1440" w:header="720" w:footer="720" w:gutter="0"/>

</xml_diff>

<commit_message>
debut test position 3D
</commit_message>
<xml_diff>
--- a/Commun/Cahier_de_bord_TP_BE_MAZARGUIL_QIN.docx
+++ b/Commun/Cahier_de_bord_TP_BE_MAZARGUIL_QIN.docx
@@ -957,6 +957,17 @@
         <w:t>accélerometre</w:t>
       </w:r>
       <w:proofErr w:type="spellEnd"/>
+      <w:r>
+        <w:t xml:space="preserve"> </w:t>
+      </w:r>
+      <w:r>
+        <w:rPr>
+          <w:b/>
+          <w:bCs/>
+          <w:color w:val="9BBB59" w:themeColor="accent3"/>
+        </w:rPr>
+        <w:t>SUCESS</w:t>
+      </w:r>
     </w:p>
     <w:p>
       <w:r>
@@ -980,6 +991,26 @@
       <w:proofErr w:type="spellEnd"/>
     </w:p>
     <w:p/>
+    <w:p>
+      <w:r>
+        <w:lastRenderedPageBreak/>
+        <w:t xml:space="preserve">Mettre position 3D </w:t>
+      </w:r>
+      <w:proofErr w:type="spellStart"/>
+      <w:r>
+        <w:t>Unicleo</w:t>
+      </w:r>
+      <w:proofErr w:type="spellEnd"/>
+      <w:r>
+        <w:t> :</w:t>
+      </w:r>
+      <w:r>
+        <w:t xml:space="preserve"> </w:t>
+      </w:r>
+      <w:r>
+        <w:t>https://www.youtube.com/watch?v=45baO5Lxv-o&amp;list=PLo5h1Mro0GtGSAMaT3CoIKw-j42LKtdT_&amp;index=10</w:t>
+      </w:r>
+    </w:p>
     <w:sectPr>
       <w:pgSz w:w="11909" w:h="16834"/>
       <w:pgMar w:top="1440" w:right="1440" w:bottom="1440" w:left="1440" w:header="720" w:footer="720" w:gutter="0"/>
@@ -1505,7 +1536,6 @@
   <w:style w:type="character" w:default="1" w:styleId="Policepardfaut">
     <w:name w:val="Default Paragraph Font"/>
     <w:uiPriority w:val="1"/>
-    <w:semiHidden/>
     <w:unhideWhenUsed/>
   </w:style>
   <w:style w:type="table" w:default="1" w:styleId="TableauNormal">

</xml_diff>